<commit_message>
Added Contact Us Test Case
</commit_message>
<xml_diff>
--- a/Automation Project Description.docx
+++ b/Automation Project Description.docx
@@ -5337,6 +5337,18 @@
       <w:szCs w:val="24"/>
     </w:rPr>
   </w:style>
+  <w:style w:type="character" w:styleId="FollowedHyperlink">
+    <w:name w:val="FollowedHyperlink"/>
+    <w:basedOn w:val="DefaultParagraphFont"/>
+    <w:uiPriority w:val="99"/>
+    <w:semiHidden/>
+    <w:unhideWhenUsed/>
+    <w:rsid w:val="00006DA3"/>
+    <w:rPr>
+      <w:color w:val="800080" w:themeColor="followedHyperlink"/>
+      <w:u w:val="single"/>
+    </w:rPr>
+  </w:style>
 </w:styles>
 </file>
 

</xml_diff>